<commit_message>
filling in the report
</commit_message>
<xml_diff>
--- a/report backups/AE2022-2023 - Project Report first iteration.docx
+++ b/report backups/AE2022-2023 - Project Report first iteration.docx
@@ -127,7 +127,13 @@
               </w:rPr>
             </w:pPr>
             <w:r>
-              <w:t xml:space="preserve">       </w:t>
+              <w:t xml:space="preserve">   </w:t>
+            </w:r>
+            <w:r>
+              <w:t>21</w:t>
+            </w:r>
+            <w:r>
+              <w:t xml:space="preserve">    </w:t>
             </w:r>
           </w:p>
         </w:tc>
@@ -168,19 +174,9 @@
             <w:r>
               <w:t xml:space="preserve">  </w:t>
             </w:r>
-            <w:proofErr w:type="spellStart"/>
-            <w:r>
-              <w:t>Rogier</w:t>
-            </w:r>
-            <w:proofErr w:type="spellEnd"/>
-            <w:r>
-              <w:t xml:space="preserve"> De </w:t>
-            </w:r>
-            <w:proofErr w:type="spellStart"/>
-            <w:r>
-              <w:t>Nys</w:t>
-            </w:r>
-            <w:proofErr w:type="spellEnd"/>
+            <w:r>
+              <w:t>Rogier De Nys</w:t>
+            </w:r>
             <w:r>
               <w:t xml:space="preserve"> </w:t>
             </w:r>
@@ -358,19 +354,7 @@
                   <w:rPr>
                     <w:rFonts w:ascii="Cambria Math" w:hAnsi="Cambria Math"/>
                   </w:rPr>
-                  <m:t>[</m:t>
-                </m:r>
-                <m:r>
-                  <w:rPr>
-                    <w:rFonts w:ascii="Cambria Math" w:hAnsi="Cambria Math"/>
-                  </w:rPr>
-                  <m:t>pF</m:t>
-                </m:r>
-                <m:r>
-                  <w:rPr>
-                    <w:rFonts w:ascii="Cambria Math" w:hAnsi="Cambria Math"/>
-                  </w:rPr>
-                  <m:t>]</m:t>
+                  <m:t>[pF]</m:t>
                 </m:r>
               </m:oMath>
             </m:oMathPara>
@@ -1640,23 +1624,24 @@
             <w:r>
               <w:t xml:space="preserve"> </w:t>
             </w:r>
-            <w:proofErr w:type="spellStart"/>
-            <w:r>
-              <w:t>pmos</w:t>
-            </w:r>
-            <w:proofErr w:type="spellEnd"/>
-            <w:r>
-              <w:t xml:space="preserve">  </w:t>
-            </w:r>
-            <w:r>
-              <w:rPr>
-                <w:noProof/>
-              </w:rPr>
+            <w:r>
+              <w:t>P</w:t>
+            </w:r>
+            <w:r>
+              <w:t>mos</w:t>
+            </w:r>
+            <w:r>
+              <w:t>:</w:t>
+            </w:r>
+            <w:r>
+              <w:t xml:space="preserve"> </w:t>
+            </w:r>
+            <w:r>
               <w:drawing>
-                <wp:inline distT="0" distB="0" distL="0" distR="0" wp14:anchorId="0FD73289" wp14:editId="3CFC9A76">
-                  <wp:extent cx="5303520" cy="3001972"/>
-                  <wp:effectExtent l="0" t="0" r="0" b="8255"/>
-                  <wp:docPr id="18" name="Afbeelding 18"/>
+                <wp:inline distT="0" distB="0" distL="0" distR="0" wp14:anchorId="1CA0E484" wp14:editId="636B6E26">
+                  <wp:extent cx="5517466" cy="3063542"/>
+                  <wp:effectExtent l="0" t="0" r="7620" b="3810"/>
+                  <wp:docPr id="29" name="Afbeelding 29"/>
                   <wp:cNvGraphicFramePr>
                     <a:graphicFrameLocks xmlns:a="http://schemas.openxmlformats.org/drawingml/2006/main" noChangeAspect="1"/>
                   </wp:cNvGraphicFramePr>
@@ -1676,7 +1661,7 @@
                         <pic:spPr>
                           <a:xfrm>
                             <a:off x="0" y="0"/>
-                            <a:ext cx="5310789" cy="3006086"/>
+                            <a:ext cx="5523704" cy="3067005"/>
                           </a:xfrm>
                           <a:prstGeom prst="rect">
                             <a:avLst/>
@@ -1879,23 +1864,21 @@
               <w:lastRenderedPageBreak/>
               <w:t xml:space="preserve"> </w:t>
             </w:r>
-            <w:proofErr w:type="spellStart"/>
-            <w:r>
-              <w:t>pmos</w:t>
-            </w:r>
-            <w:proofErr w:type="spellEnd"/>
-            <w:r>
-              <w:t xml:space="preserve">  </w:t>
-            </w:r>
-            <w:r>
-              <w:rPr>
-                <w:noProof/>
-              </w:rPr>
+            <w:r>
+              <w:t>P</w:t>
+            </w:r>
+            <w:r>
+              <w:t>mos</w:t>
+            </w:r>
+            <w:r>
+              <w:t>:</w:t>
+            </w:r>
+            <w:r>
               <w:drawing>
-                <wp:inline distT="0" distB="0" distL="0" distR="0" wp14:anchorId="767151B3" wp14:editId="23525AF4">
-                  <wp:extent cx="5499017" cy="3032760"/>
-                  <wp:effectExtent l="0" t="0" r="6985" b="0"/>
-                  <wp:docPr id="20" name="Afbeelding 20"/>
+                <wp:inline distT="0" distB="0" distL="0" distR="0" wp14:anchorId="4540A6DB" wp14:editId="5C4E0276">
+                  <wp:extent cx="5523865" cy="3098041"/>
+                  <wp:effectExtent l="0" t="0" r="635" b="7620"/>
+                  <wp:docPr id="30" name="Afbeelding 30"/>
                   <wp:cNvGraphicFramePr>
                     <a:graphicFrameLocks xmlns:a="http://schemas.openxmlformats.org/drawingml/2006/main" noChangeAspect="1"/>
                   </wp:cNvGraphicFramePr>
@@ -1915,7 +1898,7 @@
                         <pic:spPr>
                           <a:xfrm>
                             <a:off x="0" y="0"/>
-                            <a:ext cx="5506231" cy="3036738"/>
+                            <a:ext cx="5531881" cy="3102537"/>
                           </a:xfrm>
                           <a:prstGeom prst="rect">
                             <a:avLst/>
@@ -2133,23 +2116,24 @@
             <w:r>
               <w:t xml:space="preserve"> </w:t>
             </w:r>
-            <w:proofErr w:type="spellStart"/>
-            <w:r>
-              <w:t>nmos</w:t>
-            </w:r>
-            <w:proofErr w:type="spellEnd"/>
+            <w:r>
+              <w:t>N</w:t>
+            </w:r>
+            <w:r>
+              <w:t>mos</w:t>
+            </w:r>
+            <w:r>
+              <w:t>:</w:t>
+            </w:r>
             <w:r>
               <w:t xml:space="preserve"> </w:t>
             </w:r>
             <w:r>
-              <w:rPr>
-                <w:noProof/>
-              </w:rPr>
               <w:drawing>
-                <wp:inline distT="0" distB="0" distL="0" distR="0" wp14:anchorId="6ADDE974" wp14:editId="7017B543">
-                  <wp:extent cx="5458208" cy="3075940"/>
-                  <wp:effectExtent l="0" t="0" r="9525" b="0"/>
-                  <wp:docPr id="22" name="Afbeelding 22"/>
+                <wp:inline distT="0" distB="0" distL="0" distR="0" wp14:anchorId="78E9813F" wp14:editId="311044B9">
+                  <wp:extent cx="5504815" cy="3083359"/>
+                  <wp:effectExtent l="0" t="0" r="635" b="3175"/>
+                  <wp:docPr id="25" name="Afbeelding 25"/>
                   <wp:cNvGraphicFramePr>
                     <a:graphicFrameLocks xmlns:a="http://schemas.openxmlformats.org/drawingml/2006/main" noChangeAspect="1"/>
                   </wp:cNvGraphicFramePr>
@@ -2169,7 +2153,7 @@
                         <pic:spPr>
                           <a:xfrm>
                             <a:off x="0" y="0"/>
-                            <a:ext cx="5464152" cy="3079290"/>
+                            <a:ext cx="5523046" cy="3093570"/>
                           </a:xfrm>
                           <a:prstGeom prst="rect">
                             <a:avLst/>
@@ -2388,23 +2372,24 @@
               <w:lastRenderedPageBreak/>
               <w:t xml:space="preserve"> </w:t>
             </w:r>
-            <w:proofErr w:type="spellStart"/>
-            <w:r>
-              <w:t>nmos</w:t>
-            </w:r>
-            <w:proofErr w:type="spellEnd"/>
+            <w:r>
+              <w:t>N</w:t>
+            </w:r>
+            <w:r>
+              <w:t>mos</w:t>
+            </w:r>
+            <w:r>
+              <w:t>:</w:t>
+            </w:r>
             <w:r>
               <w:t xml:space="preserve">  </w:t>
             </w:r>
             <w:r>
-              <w:rPr>
-                <w:noProof/>
-              </w:rPr>
               <w:drawing>
-                <wp:inline distT="0" distB="0" distL="0" distR="0" wp14:anchorId="68956599" wp14:editId="459D09E3">
-                  <wp:extent cx="5495394" cy="3281045"/>
+                <wp:inline distT="0" distB="0" distL="0" distR="0" wp14:anchorId="50E7D3D0" wp14:editId="68B5B384">
+                  <wp:extent cx="5511165" cy="3090918"/>
                   <wp:effectExtent l="0" t="0" r="0" b="0"/>
-                  <wp:docPr id="23" name="Afbeelding 23"/>
+                  <wp:docPr id="26" name="Afbeelding 26"/>
                   <wp:cNvGraphicFramePr>
                     <a:graphicFrameLocks xmlns:a="http://schemas.openxmlformats.org/drawingml/2006/main" noChangeAspect="1"/>
                   </wp:cNvGraphicFramePr>
@@ -2416,7 +2401,7 @@
                           <pic:cNvPicPr/>
                         </pic:nvPicPr>
                         <pic:blipFill>
-                          <a:blip r:embed="rId15"/>
+                          <a:blip r:embed="rId13"/>
                           <a:stretch>
                             <a:fillRect/>
                           </a:stretch>
@@ -2424,7 +2409,7 @@
                         <pic:spPr>
                           <a:xfrm>
                             <a:off x="0" y="0"/>
-                            <a:ext cx="5501827" cy="3284886"/>
+                            <a:ext cx="5524307" cy="3098289"/>
                           </a:xfrm>
                           <a:prstGeom prst="rect">
                             <a:avLst/>
@@ -2641,22 +2626,23 @@
             </w:pPr>
             <w:permStart w:id="143881750" w:edGrp="everyone"/>
             <w:r>
-              <w:t xml:space="preserve">  </w:t>
-            </w:r>
-            <w:proofErr w:type="spellStart"/>
-            <w:r>
-              <w:t>pmos</w:t>
-            </w:r>
-            <w:proofErr w:type="spellEnd"/>
-            <w:r>
-              <w:rPr>
-                <w:noProof/>
-              </w:rPr>
+              <w:t xml:space="preserve"> </w:t>
+            </w:r>
+            <w:r>
+              <w:t>P</w:t>
+            </w:r>
+            <w:r>
+              <w:t>mos</w:t>
+            </w:r>
+            <w:r>
+              <w:t>:</w:t>
+            </w:r>
+            <w:r>
               <w:drawing>
-                <wp:inline distT="0" distB="0" distL="0" distR="0" wp14:anchorId="51058405" wp14:editId="40DC5D26">
-                  <wp:extent cx="5493471" cy="3002915"/>
-                  <wp:effectExtent l="0" t="0" r="0" b="6985"/>
-                  <wp:docPr id="21" name="Afbeelding 21"/>
+                <wp:inline distT="0" distB="0" distL="0" distR="0" wp14:anchorId="3FD4C560" wp14:editId="60A4D1FC">
+                  <wp:extent cx="5504815" cy="3087357"/>
+                  <wp:effectExtent l="0" t="0" r="635" b="0"/>
+                  <wp:docPr id="31" name="Afbeelding 31"/>
                   <wp:cNvGraphicFramePr>
                     <a:graphicFrameLocks xmlns:a="http://schemas.openxmlformats.org/drawingml/2006/main" noChangeAspect="1"/>
                   </wp:cNvGraphicFramePr>
@@ -2668,7 +2654,7 @@
                           <pic:cNvPicPr/>
                         </pic:nvPicPr>
                         <pic:blipFill>
-                          <a:blip r:embed="rId16"/>
+                          <a:blip r:embed="rId15"/>
                           <a:stretch>
                             <a:fillRect/>
                           </a:stretch>
@@ -2676,7 +2662,7 @@
                         <pic:spPr>
                           <a:xfrm>
                             <a:off x="0" y="0"/>
-                            <a:ext cx="5505714" cy="3009608"/>
+                            <a:ext cx="5515674" cy="3093447"/>
                           </a:xfrm>
                           <a:prstGeom prst="rect">
                             <a:avLst/>
@@ -2951,6 +2937,7 @@
           <w:u w:val="single"/>
           <w:lang w:val="en-GB"/>
         </w:rPr>
+        <w:lastRenderedPageBreak/>
         <w:t>Handc</w:t>
       </w:r>
       <w:r>
@@ -2970,7 +2957,7 @@
         <w:t xml:space="preserve"> </w:t>
       </w:r>
       <w:r>
-        <w:t>Cm = 1.25 pF</w:t>
+        <w:t>We have Av0 = Av1 * Av2, where Av1 ≈ gm1/go1 and Av2 ≈ gm6/go6 (if we assume go3 &lt;&lt; go1 and go5 &lt;&lt; go6).</w:t>
       </w:r>
     </w:p>
     <w:p>
@@ -2978,13 +2965,13 @@
         <w:pStyle w:val="Answer"/>
       </w:pPr>
       <w:r>
-        <w:t xml:space="preserve">Rm = </w:t>
-      </w:r>
-      <w:r>
-        <w:t>1kohm?</w:t>
-      </w:r>
-      <w:r>
-        <w:t xml:space="preserve"> Freely chosen</w:t>
+        <w:t xml:space="preserve">We can calculate gm1 directly from the GBW and Av0 (since the dominant pole is at node 2, the output of the first stage): fGBW = gm1/(2*π*Cm) </w:t>
+      </w:r>
+      <w:r>
+        <w:sym w:font="Wingdings" w:char="F0F3"/>
+      </w:r>
+      <w:r>
+        <w:t xml:space="preserve"> gm1 = 133.5 µS.</w:t>
       </w:r>
     </w:p>
     <w:p>
@@ -2992,126 +2979,46 @@
         <w:pStyle w:val="Answer"/>
       </w:pPr>
       <w:r>
-        <w:t>Mp1 = Mp2:</w:t>
-      </w:r>
-      <w:r>
-        <w:t xml:space="preserve"> </w:t>
-      </w:r>
-      <w:r>
-        <w:t xml:space="preserve">for L = 300nm and </w:t>
-      </w:r>
-      <w:proofErr w:type="spellStart"/>
-      <w:r>
-        <w:t>Vov</w:t>
-      </w:r>
-      <w:proofErr w:type="spellEnd"/>
-      <w:r>
-        <w:t xml:space="preserve"> = 0V</w:t>
+        <w:t>To ensure a large enough phase margin, we take fp4 = 3*fGBW; since p4 ≈ -gm6/Cl, gm6 = 3*fGBW*Cl*2*π = 1.60 mS.</w:t>
       </w:r>
     </w:p>
     <w:p>
       <w:pPr>
         <w:pStyle w:val="Answer"/>
       </w:pPr>
-      <w:r>
-        <w:t xml:space="preserve"> </w:t>
-      </w:r>
-      <w:r>
-        <w:tab/>
-      </w:r>
-      <w:r>
-        <w:t>g01 = g02 = 1.335*10^-7</w:t>
-      </w:r>
     </w:p>
     <w:p>
       <w:pPr>
         <w:pStyle w:val="Answer"/>
       </w:pPr>
       <w:r>
-        <w:tab/>
-        <w:t>gm1 = 5.9736*</w:t>
-      </w:r>
-      <w:r>
-        <w:t xml:space="preserve"> </w:t>
-      </w:r>
-      <w:r>
-        <w:t>10^-6</w:t>
+        <w:t>Using the gm vs. VOV curve for nmos, we decide VOV6 = 0 V, L6 = 80 nm and W6 = 100*L6 = 8 µm. This gives gm6 = 1.65 mS (what we want), go6 = 100 µS, IDS6 = 96.5 µA. This means Av2 = gm6/go6 = 16.5.  VGS6 = 0.36 V (= VDS4 = VDS3 = VGS3.)</w:t>
       </w:r>
     </w:p>
     <w:p>
       <w:pPr>
         <w:pStyle w:val="Answer"/>
       </w:pPr>
-      <w:r>
-        <w:tab/>
-      </w:r>
-      <w:r>
-        <w:t>I</w:t>
-      </w:r>
-      <w:r>
-        <w:t>d</w:t>
-      </w:r>
-      <w:r>
-        <w:t>1</w:t>
-      </w:r>
-      <w:r>
-        <w:t xml:space="preserve"> = </w:t>
-      </w:r>
-      <w:r>
-        <w:t>2.89</w:t>
-      </w:r>
-      <w:r>
-        <w:t>86*10^-7</w:t>
-      </w:r>
     </w:p>
     <w:p>
       <w:pPr>
         <w:pStyle w:val="Answer"/>
       </w:pPr>
+      <w:r>
+        <w:t>From this, it follows that Av1 = Av0/Av2 = 13.6 = gm1/go1. Since gm1 = 133.5 µS,  go1 must be 9.82 µS. We now need to find values for L1, W1, VOV1 and VDS1 such that these conditions are met. This is the case for L1 = 200 nm, W1 = 12*L1 = 2.4 µm, VOV1 = -0.078 V, VDS1 = -0.2375 V. Then we have go1 = 9.4 µS, gm1 = 130.5 µS and gm1/go1 = 13.9. IDS1 = 9.7 µA.</w:t>
+      </w:r>
     </w:p>
     <w:p>
       <w:pPr>
         <w:pStyle w:val="Answer"/>
       </w:pPr>
-      <w:r>
-        <w:t xml:space="preserve">Mn3 = Mn4: </w:t>
-      </w:r>
-      <w:proofErr w:type="spellStart"/>
-      <w:r>
-        <w:t>Vov</w:t>
-      </w:r>
-      <w:proofErr w:type="spellEnd"/>
-      <w:r>
-        <w:t xml:space="preserve"> = </w:t>
-      </w:r>
-      <w:r>
-        <w:t>-0.2</w:t>
-      </w:r>
-      <w:r>
-        <w:t>V</w:t>
-      </w:r>
-      <w:r>
-        <w:t xml:space="preserve"> L = </w:t>
-      </w:r>
-      <w:r>
-        <w:t>200</w:t>
-      </w:r>
-      <w:r>
-        <w:t>n</w:t>
-      </w:r>
     </w:p>
     <w:p>
       <w:pPr>
         <w:pStyle w:val="Answer"/>
       </w:pPr>
       <w:r>
-        <w:tab/>
-      </w:r>
-      <w:r>
-        <w:t xml:space="preserve">go3 = </w:t>
-      </w:r>
-      <w:r>
-        <w:t>3.06741*10^-9</w:t>
+        <w:t xml:space="preserve">We still need to size Mn3. IDS3 = IDS1 = 9.7 µA, VDS3 = VGS3 = 0.36 V, and we want go3 &lt;&lt; go1 (= 9.4 µS). </w:t>
       </w:r>
     </w:p>
     <w:p>
@@ -3119,11 +3026,7 @@
         <w:pStyle w:val="Answer"/>
       </w:pPr>
       <w:r>
-        <w:tab/>
-        <w:t xml:space="preserve">gm3 = </w:t>
-      </w:r>
-      <w:r>
-        <w:t>1.153*10^-7</w:t>
+        <w:t>In practice, it wasn't possible to find a W3 &amp; L3 such that go3 &lt;&lt; go1, and IDS3 = 9.7 µS.</w:t>
       </w:r>
     </w:p>
     <w:p>
@@ -3131,27 +3034,20 @@
         <w:pStyle w:val="Answer"/>
       </w:pPr>
       <w:r>
-        <w:tab/>
-        <w:t xml:space="preserve">id3 = </w:t>
-      </w:r>
-      <w:r>
-        <w:t>Id2 = Id1 = 2.8986*10^-7</w:t>
+        <w:t>For this reason, we retry finding Mn1, but this time without assuming go3 &lt;&lt; go1, so Av1 = gm1/(go1+go3), or go1+go3 = 9.82 µS.</w:t>
       </w:r>
     </w:p>
     <w:p>
       <w:pPr>
         <w:pStyle w:val="Answer"/>
       </w:pPr>
-      <w:r>
-        <w:tab/>
-      </w:r>
     </w:p>
     <w:p>
       <w:pPr>
         <w:pStyle w:val="Answer"/>
       </w:pPr>
       <w:r>
-        <w:tab/>
+        <w:t>When we take L1 = 500 nm, W1 = 25*L1 = 12.5 µm, VOV1 = -0.021 V, VDS1 = -0.3 V, we have gm1 = 134.9 µS and go1 = 3.97 µS and IDS1 = 6.86 µA, while VGS1 = -0.26 V. Now we need to find the dimensions for Mn3 so that IDS3 = 6.86 µA and go3 = 9.82 µS - 3.97 µS = 5.85 µS. VDS3 = VGS3 = 0.36 V still.</w:t>
       </w:r>
     </w:p>
     <w:p>
@@ -3159,77 +3055,33 @@
         <w:pStyle w:val="Answer"/>
       </w:pPr>
       <w:r>
-        <w:t xml:space="preserve">Mp5: </w:t>
-      </w:r>
-      <w:proofErr w:type="spellStart"/>
-      <w:r>
-        <w:t>Vov</w:t>
-      </w:r>
-      <w:proofErr w:type="spellEnd"/>
-      <w:r>
-        <w:t xml:space="preserve"> = 0V</w:t>
-      </w:r>
-      <w:r>
-        <w:t xml:space="preserve"> </w:t>
-      </w:r>
-      <w:r>
-        <w:t xml:space="preserve">L = </w:t>
-      </w:r>
-      <w:r>
-        <w:t>2</w:t>
-      </w:r>
-      <w:r>
-        <w:t>00nm -&gt; freely chosen</w:t>
+        <w:t>This turns out to be L3 = 106 nm, W3 = 4.5*L3 = 477 nm. Then we have go3 = 5.86 µS, IDS3 = 6.86 µA.</w:t>
       </w:r>
     </w:p>
     <w:p>
       <w:pPr>
         <w:pStyle w:val="Answer"/>
       </w:pPr>
-      <w:r>
-        <w:tab/>
-        <w:t>Id5 = Id6 = 1.4715*10^-7 for DC</w:t>
-      </w:r>
     </w:p>
     <w:p>
       <w:pPr>
         <w:pStyle w:val="Answer"/>
       </w:pPr>
+      <w:r>
+        <w:t>Because of symmetry, these are also the dimensions and characteristics of Mp2 and Mn4.</w:t>
+      </w:r>
     </w:p>
     <w:p>
       <w:pPr>
         <w:pStyle w:val="Answer"/>
       </w:pPr>
-      <w:r>
-        <w:t xml:space="preserve">Mn6: for L = 60 nm and </w:t>
-      </w:r>
-      <w:proofErr w:type="spellStart"/>
-      <w:r>
-        <w:t>Vov</w:t>
-      </w:r>
-      <w:proofErr w:type="spellEnd"/>
-      <w:r>
-        <w:t xml:space="preserve"> = 0V</w:t>
-      </w:r>
     </w:p>
     <w:p>
       <w:pPr>
         <w:pStyle w:val="Answer"/>
       </w:pPr>
       <w:r>
-        <w:t xml:space="preserve"> </w:t>
-      </w:r>
-      <w:r>
-        <w:tab/>
-      </w:r>
-      <w:r>
-        <w:t>gm6 = 1.</w:t>
-      </w:r>
-      <w:r>
-        <w:t>6</w:t>
-      </w:r>
-      <w:r>
-        <w:t>022*10^-6</w:t>
+        <w:t xml:space="preserve">The only transistors left to design are Mn8, Mn7 and Mn5. These act as a current sources, so they need a low gds. For this reason we choose L8 = L7 = L5 = 2 µm. The widths are defined by the currents flowing through them. </w:t>
       </w:r>
     </w:p>
     <w:p>
@@ -3237,70 +3089,33 @@
         <w:pStyle w:val="Answer"/>
       </w:pPr>
       <w:r>
-        <w:t xml:space="preserve"> </w:t>
-      </w:r>
-      <w:r>
-        <w:tab/>
-      </w:r>
-      <w:r>
-        <w:t>go6 = 2.0042*10^-7</w:t>
+        <w:t>For Mp5, we have IDS5 = IDS6 = 97 µA and VDS5 = -(1.1 V - 0.55 V) = -0.55 V, while for Mp7, IDS7 = IDS1 + IDS2 = 2*IDS1 = 13.72 µA and VDS7 = -(1.1 V - 0.36 V - 0.3 V) = -0.44 V. We need to find values for W5, W7, W8 and Ibias such that VGS5 = VGS7 = VGS8 = VDS8.</w:t>
       </w:r>
     </w:p>
     <w:p>
       <w:pPr>
         <w:pStyle w:val="Answer"/>
       </w:pPr>
-      <w:r>
-        <w:tab/>
-        <w:t xml:space="preserve">Id6 = </w:t>
-      </w:r>
-      <w:r>
-        <w:t>1.4715*10^-7</w:t>
-      </w:r>
     </w:p>
     <w:p>
       <w:pPr>
         <w:pStyle w:val="Answer"/>
       </w:pPr>
+      <w:r>
+        <w:t>As it turns out, it isn't possible to find a transistor Mp5 that allows a current of 97 µA, while keeping gds5 &lt;&lt; gds6 = 100 µS. For now, we set W5 = 45 µm, VOV5 = -0.246 or VGS5 = -0.444 V, which gives IDS5 = 97 µA and gds5 = 17 µS. This was the lowest gds we could find.</w:t>
+      </w:r>
     </w:p>
     <w:p>
       <w:pPr>
         <w:pStyle w:val="Answer"/>
       </w:pPr>
-      <w:r>
-        <w:t>Mp7:</w:t>
-      </w:r>
-      <w:r>
-        <w:t xml:space="preserve"> </w:t>
-      </w:r>
-      <w:proofErr w:type="spellStart"/>
-      <w:r>
-        <w:t>Vov</w:t>
-      </w:r>
-      <w:proofErr w:type="spellEnd"/>
-      <w:r>
-        <w:t xml:space="preserve"> = 0V</w:t>
-      </w:r>
-      <w:r>
-        <w:t xml:space="preserve"> L = </w:t>
-      </w:r>
-      <w:r>
-        <w:t>50</w:t>
-      </w:r>
-      <w:r>
-        <w:t xml:space="preserve"> nm</w:t>
-      </w:r>
     </w:p>
     <w:p>
       <w:pPr>
         <w:pStyle w:val="Answer"/>
       </w:pPr>
       <w:r>
-        <w:tab/>
-        <w:t>Id7 = Id1 + Id2 = 2*Id</w:t>
-      </w:r>
-      <w:r>
-        <w:t>1 = 5.7972*10^-7</w:t>
+        <w:t>We use this value of VGS5 to calculate W7, knowing that VGS7 = VGS5 = -0.444 V, IDS7 = 13.72 µA, VDS7 = -0.44 V and L7 = 2 µm. This gives W7 = 6.5 µm. gds7 is then 3.3 µS (which is not ideal, since it is comparable in value to gds1 and gds3) and VOV7 = -0.25 V.</w:t>
       </w:r>
     </w:p>
     <w:p>
@@ -3313,45 +3128,24 @@
         <w:pStyle w:val="Answer"/>
       </w:pPr>
       <w:r>
-        <w:t>Mp8 :</w:t>
-      </w:r>
-      <w:proofErr w:type="spellStart"/>
-      <w:r>
-        <w:t>Vov</w:t>
-      </w:r>
-      <w:proofErr w:type="spellEnd"/>
-      <w:r>
-        <w:t xml:space="preserve"> = 0V</w:t>
-      </w:r>
-      <w:r>
-        <w:t xml:space="preserve"> L = </w:t>
-      </w:r>
-      <w:r>
-        <w:t xml:space="preserve">LMp5 = </w:t>
-      </w:r>
-      <w:r>
-        <w:t>2</w:t>
-      </w:r>
-      <w:r>
-        <w:t>00nm -&gt; freely chosen</w:t>
+        <w:t xml:space="preserve">The final values of W8 and Ibias we can calculate using VDS8 = VGS8 = -0.444V. We have W8 = 9.19 µm and Ibias = 19.4 µA (and VOV8 = -0.25 V). Since these last transistors act as a current mirror, we should have </w:t>
+      </w:r>
+      <w:r>
+        <w:lastRenderedPageBreak/>
+        <w:t>IDS7 = Ibias*W7/W8 (this is the case), and IDS5 = Ibias*W5/W8. The last value is 95 µA, which is close enough to IDS5 = 96.5 µA. The difference is probably due to the large value of gds5 and the difference between VDS5 and VDS8.</w:t>
       </w:r>
     </w:p>
     <w:p>
       <w:pPr>
         <w:pStyle w:val="Answer"/>
       </w:pPr>
-      <w:r>
-        <w:tab/>
-        <w:t>Id8 = IBIAS</w:t>
-      </w:r>
     </w:p>
     <w:p>
       <w:pPr>
         <w:pStyle w:val="Answer"/>
       </w:pPr>
       <w:r>
-        <w:tab/>
-        <w:t>If Mp8 = Mp5 then IBIAS = id5 = 1.471*10^-7</w:t>
+        <w:t>We can try and find new values for W6 and L6 such that VGS6 is still 0.36 V, gm6 = 1.60 mS and go6 = 100 µS - 17 µS = 83 µS. This way, we can make sure that Av2 = gm6/(go5+go6) will still be exactly 16.5, and we don't need to update the values of the other transistors. IDS6 will probably change, but we'll then need to find an appropriate Mp5 so that IDS5 = IDS6 and go5 = 100 µS - go6.</w:t>
       </w:r>
     </w:p>
     <w:p>
@@ -3364,11 +3158,117 @@
         <w:pStyle w:val="Answer"/>
       </w:pPr>
       <w:r>
-        <w:t xml:space="preserve">Voltage drop VDS is </w:t>
-      </w:r>
-      <w:r>
-        <w:t>VDD/(amount of transistors)</w:t>
-      </w:r>
+        <w:t>Luckily, for L6 = 90 nm and W6 = 80*L6 = 7.2 µm (and VGS6 = 0.36 V, VDS6 = 0.55 V), we have gm6 = 1.62 mS, IDS6 = 96.5 µA and go6 = 85 µS. This matches the requirements almost perfectly, and IDS6 stays the same, so we won't even have to adapt Mp5.</w:t>
+      </w:r>
+    </w:p>
+    <w:p>
+      <w:pPr>
+        <w:pStyle w:val="Answer"/>
+      </w:pPr>
+    </w:p>
+    <w:p>
+      <w:pPr>
+        <w:pStyle w:val="Answer"/>
+      </w:pPr>
+    </w:p>
+    <w:p>
+      <w:pPr>
+        <w:pStyle w:val="Answer"/>
+      </w:pPr>
+      <w:r>
+        <w:t>------</w:t>
+      </w:r>
+    </w:p>
+    <w:p>
+      <w:pPr>
+        <w:pStyle w:val="Answer"/>
+      </w:pPr>
+    </w:p>
+    <w:p>
+      <w:pPr>
+        <w:pStyle w:val="Answer"/>
+      </w:pPr>
+      <w:r>
+        <w:t>Second stage:</w:t>
+      </w:r>
+    </w:p>
+    <w:p>
+      <w:pPr>
+        <w:pStyle w:val="Answer"/>
+      </w:pPr>
+    </w:p>
+    <w:p>
+      <w:pPr>
+        <w:pStyle w:val="Answer"/>
+      </w:pPr>
+      <w:r>
+        <w:t xml:space="preserve">Av2 = </w:t>
+      </w:r>
+      <w:r>
+        <w:t>22.4, gm6 = 157 µS (fp4 ≈ 20 MHz) ------&gt; go5+go6 = 7.0 µS</w:t>
+      </w:r>
+    </w:p>
+    <w:p>
+      <w:pPr>
+        <w:pStyle w:val="Answer"/>
+      </w:pPr>
+      <w:r>
+        <w:t>L</w:t>
+      </w:r>
+      <w:r>
+        <w:t>6 = 1 µm, VDS6 = 0.55 V, VGS6 = 0.2735 V ------&gt;</w:t>
+      </w:r>
+    </w:p>
+    <w:p>
+      <w:pPr>
+        <w:pStyle w:val="Answer"/>
+      </w:pPr>
+      <w:r>
+        <w:t xml:space="preserve">W6 = 3.6 µm; IDS6 = 10.7 µA, gm6 = 158 µS, go6 = </w:t>
+      </w:r>
+      <w:r>
+        <w:t>4.15 µS (-&gt; go5 = 2.85 µS), VOV6 = 0.19 V</w:t>
+      </w:r>
+    </w:p>
+    <w:p>
+      <w:pPr>
+        <w:pStyle w:val="Answer"/>
+      </w:pPr>
+    </w:p>
+    <w:p>
+      <w:pPr>
+        <w:pStyle w:val="Answer"/>
+      </w:pPr>
+      <w:r>
+        <w:t xml:space="preserve">Mp5: </w:t>
+      </w:r>
+    </w:p>
+    <w:p>
+      <w:pPr>
+        <w:pStyle w:val="Answer"/>
+      </w:pPr>
+      <w:r>
+        <w:t xml:space="preserve">VDS5 = </w:t>
+      </w:r>
+      <w:r>
+        <w:t>-0.55 V, VGS5 = -0.54 V, L5 = 1 µm, IDS5 = IDS6 = 10.7 µA; VOV5 preferably &gt; -0.2V</w:t>
+      </w:r>
+    </w:p>
+    <w:p>
+      <w:pPr>
+        <w:pStyle w:val="Answer"/>
+      </w:pPr>
+      <w:r>
+        <w:t xml:space="preserve">-&gt; </w:t>
+      </w:r>
+      <w:r>
+        <w:t>W5 = 1.5 µm gives IDS5 = 10.5 µA, gds5 = 2.36 µS, VOV5 = -0.32 V</w:t>
+      </w:r>
+    </w:p>
+    <w:p>
+      <w:pPr>
+        <w:pStyle w:val="Answer"/>
+      </w:pPr>
     </w:p>
     <w:p>
       <w:pPr>
@@ -3542,31 +3442,7 @@
                       <w:rPr>
                         <w:rFonts w:ascii="Cambria Math" w:hAnsi="Cambria Math"/>
                       </w:rPr>
-                      <m:t>cm</m:t>
-                    </m:r>
-                    <m:r>
-                      <w:rPr>
-                        <w:rFonts w:ascii="Cambria Math" w:hAnsi="Cambria Math"/>
-                      </w:rPr>
-                      <m:t>,</m:t>
-                    </m:r>
-                    <m:r>
-                      <w:rPr>
-                        <w:rFonts w:ascii="Cambria Math" w:hAnsi="Cambria Math"/>
-                      </w:rPr>
-                      <m:t>in</m:t>
-                    </m:r>
-                    <m:r>
-                      <w:rPr>
-                        <w:rFonts w:ascii="Cambria Math" w:hAnsi="Cambria Math"/>
-                      </w:rPr>
-                      <m:t>,</m:t>
-                    </m:r>
-                    <m:r>
-                      <w:rPr>
-                        <w:rFonts w:ascii="Cambria Math" w:hAnsi="Cambria Math"/>
-                      </w:rPr>
-                      <m:t>min</m:t>
+                      <m:t>cm,in,min</m:t>
                     </m:r>
                   </m:sub>
                 </m:sSub>
@@ -3584,7 +3460,19 @@
             </w:pPr>
             <w:permStart w:id="1272669405" w:edGrp="everyone"/>
             <w:r>
-              <w:t xml:space="preserve">        </w:t>
+              <w:t xml:space="preserve"> </w:t>
+            </w:r>
+            <w:r>
+              <w:rPr>
+                <w:lang w:eastAsia="nl-BE"/>
+              </w:rPr>
+              <w:t>Mp2.vth + Mn4.vth + Mn4.vov</w:t>
+            </w:r>
+            <w:r>
+              <w:t xml:space="preserve"> = 184 mV</w:t>
+            </w:r>
+            <w:r>
+              <w:t xml:space="preserve">     </w:t>
             </w:r>
             <w:permEnd w:id="1272669405"/>
           </w:p>
@@ -3623,31 +3511,7 @@
                       <w:rPr>
                         <w:rFonts w:ascii="Cambria Math" w:hAnsi="Cambria Math"/>
                       </w:rPr>
-                      <m:t>cm</m:t>
-                    </m:r>
-                    <m:r>
-                      <w:rPr>
-                        <w:rFonts w:ascii="Cambria Math" w:hAnsi="Cambria Math"/>
-                      </w:rPr>
-                      <m:t>,</m:t>
-                    </m:r>
-                    <m:r>
-                      <w:rPr>
-                        <w:rFonts w:ascii="Cambria Math" w:hAnsi="Cambria Math"/>
-                      </w:rPr>
-                      <m:t>in</m:t>
-                    </m:r>
-                    <m:r>
-                      <w:rPr>
-                        <w:rFonts w:ascii="Cambria Math" w:hAnsi="Cambria Math"/>
-                      </w:rPr>
-                      <m:t>,</m:t>
-                    </m:r>
-                    <m:r>
-                      <w:rPr>
-                        <w:rFonts w:ascii="Cambria Math" w:hAnsi="Cambria Math"/>
-                      </w:rPr>
-                      <m:t>max</m:t>
+                      <m:t>cm,in,max</m:t>
                     </m:r>
                   </m:sub>
                 </m:sSub>
@@ -3665,7 +3529,19 @@
             </w:pPr>
             <w:permStart w:id="587552747" w:edGrp="everyone"/>
             <w:r>
-              <w:t xml:space="preserve">        </w:t>
+              <w:t xml:space="preserve"> </w:t>
+            </w:r>
+            <w:r>
+              <w:rPr>
+                <w:lang w:val="nl-BE" w:eastAsia="nl-BE"/>
+              </w:rPr>
+              <w:t>Mp7.vov + Mp2.vov + VDD</w:t>
+            </w:r>
+            <w:r>
+              <w:t xml:space="preserve"> = 783 mV</w:t>
+            </w:r>
+            <w:r>
+              <w:t xml:space="preserve">      </w:t>
             </w:r>
             <w:permEnd w:id="587552747"/>
           </w:p>
@@ -3704,19 +3580,7 @@
                       <w:rPr>
                         <w:rFonts w:ascii="Cambria Math" w:hAnsi="Cambria Math"/>
                       </w:rPr>
-                      <m:t>out</m:t>
-                    </m:r>
-                    <m:r>
-                      <w:rPr>
-                        <w:rFonts w:ascii="Cambria Math" w:hAnsi="Cambria Math"/>
-                      </w:rPr>
-                      <m:t>,</m:t>
-                    </m:r>
-                    <m:r>
-                      <w:rPr>
-                        <w:rFonts w:ascii="Cambria Math" w:hAnsi="Cambria Math"/>
-                      </w:rPr>
-                      <m:t>min</m:t>
+                      <m:t>out,min</m:t>
                     </m:r>
                   </m:sub>
                 </m:sSub>
@@ -3734,7 +3598,25 @@
             </w:pPr>
             <w:permStart w:id="1043807050" w:edGrp="everyone"/>
             <w:r>
-              <w:t xml:space="preserve">        </w:t>
+              <w:t xml:space="preserve"> </w:t>
+            </w:r>
+            <w:r>
+              <w:rPr>
+                <w:lang w:val="nl-BE" w:eastAsia="nl-BE"/>
+              </w:rPr>
+              <w:t>Mn6.vdsat</w:t>
+            </w:r>
+            <w:r>
+              <w:t xml:space="preserve"> =</w:t>
+            </w:r>
+            <w:r>
+              <w:t xml:space="preserve"> </w:t>
+            </w:r>
+            <w:r>
+              <w:t>61 mV</w:t>
+            </w:r>
+            <w:r>
+              <w:t xml:space="preserve">  </w:t>
             </w:r>
             <w:permEnd w:id="1043807050"/>
           </w:p>
@@ -3773,19 +3655,7 @@
                       <w:rPr>
                         <w:rFonts w:ascii="Cambria Math" w:hAnsi="Cambria Math"/>
                       </w:rPr>
-                      <m:t>out</m:t>
-                    </m:r>
-                    <m:r>
-                      <w:rPr>
-                        <w:rFonts w:ascii="Cambria Math" w:hAnsi="Cambria Math"/>
-                      </w:rPr>
-                      <m:t>,</m:t>
-                    </m:r>
-                    <m:r>
-                      <w:rPr>
-                        <w:rFonts w:ascii="Cambria Math" w:hAnsi="Cambria Math"/>
-                      </w:rPr>
-                      <m:t>max</m:t>
+                      <m:t>out,max</m:t>
                     </m:r>
                   </m:sub>
                 </m:sSub>
@@ -3803,7 +3673,25 @@
             </w:pPr>
             <w:permStart w:id="1919420088" w:edGrp="everyone"/>
             <w:r>
-              <w:t xml:space="preserve">        </w:t>
+              <w:t xml:space="preserve"> </w:t>
+            </w:r>
+            <w:r>
+              <w:rPr>
+                <w:lang w:val="nl-BE" w:eastAsia="nl-BE"/>
+              </w:rPr>
+              <w:t>VDD - abs(Mp5.vdsat)</w:t>
+            </w:r>
+            <w:r>
+              <w:t xml:space="preserve"> =</w:t>
+            </w:r>
+            <w:r>
+              <w:t xml:space="preserve"> </w:t>
+            </w:r>
+            <w:r>
+              <w:t>896 mV</w:t>
+            </w:r>
+            <w:r>
+              <w:t xml:space="preserve">      </w:t>
             </w:r>
             <w:permEnd w:id="1919420088"/>
           </w:p>
@@ -3860,7 +3748,25 @@
             </w:pPr>
             <w:permStart w:id="358886069" w:edGrp="everyone"/>
             <w:r>
-              <w:t xml:space="preserve">        </w:t>
+              <w:t xml:space="preserve"> </w:t>
+            </w:r>
+            <w:r>
+              <w:rPr>
+                <w:lang w:val="nl-BE" w:eastAsia="nl-BE"/>
+              </w:rPr>
+              <w:t>VDD*(Mp8.ids + Mp7.ids + Mp5.ids)</w:t>
+            </w:r>
+            <w:r>
+              <w:t xml:space="preserve"> =</w:t>
+            </w:r>
+            <w:r>
+              <w:t xml:space="preserve">  </w:t>
+            </w:r>
+            <w:r>
+              <w:t>0.1 mW</w:t>
+            </w:r>
+            <w:r>
+              <w:t xml:space="preserve">     </w:t>
             </w:r>
             <w:permEnd w:id="358886069"/>
           </w:p>
@@ -3948,7 +3854,7 @@
                               <w:t xml:space="preserve">   </w:t>
                             </w:r>
                             <w:r>
-                              <w:t>0A?</w:t>
+                              <w:t>550 mV</w:t>
                             </w:r>
                             <w:r>
                               <w:rPr>
@@ -4002,7 +3908,7 @@
                         <w:t xml:space="preserve">   </w:t>
                       </w:r>
                       <w:r>
-                        <w:t>0A?</w:t>
+                        <w:t>550 mV</w:t>
                       </w:r>
                       <w:r>
                         <w:rPr>
@@ -4165,10 +4071,7 @@
                               <w:t xml:space="preserve">  </w:t>
                             </w:r>
                             <w:r>
-                              <w:t>5.</w:t>
-                            </w:r>
-                            <w:r>
-                              <w:t>80e-7</w:t>
+                              <w:t>2.18 uA</w:t>
                             </w:r>
                             <w:r>
                               <w:rPr>
@@ -4218,10 +4121,7 @@
                         <w:t xml:space="preserve">  </w:t>
                       </w:r>
                       <w:r>
-                        <w:t>5.</w:t>
-                      </w:r>
-                      <w:r>
-                        <w:t>80e-7</w:t>
+                        <w:t>2.18 uA</w:t>
                       </w:r>
                       <w:r>
                         <w:rPr>
@@ -4304,10 +4204,10 @@
                                 <w:sz w:val="20"/>
                                 <w:szCs w:val="20"/>
                               </w:rPr>
-                              <w:t xml:space="preserve">   </w:t>
+                              <w:t xml:space="preserve">  </w:t>
                             </w:r>
                             <w:r>
-                              <w:t>1.471e-7</w:t>
+                              <w:t>46 uA</w:t>
                             </w:r>
                             <w:r>
                               <w:t xml:space="preserve">     </w:t>
@@ -4357,10 +4257,10 @@
                           <w:sz w:val="20"/>
                           <w:szCs w:val="20"/>
                         </w:rPr>
-                        <w:t xml:space="preserve">   </w:t>
+                        <w:t xml:space="preserve">  </w:t>
                       </w:r>
                       <w:r>
-                        <w:t>1.471e-7</w:t>
+                        <w:t>46 uA</w:t>
                       </w:r>
                       <w:r>
                         <w:t xml:space="preserve">     </w:t>
@@ -4442,14 +4342,7 @@
                             </w:pPr>
                             <w:permStart w:id="1001207228" w:edGrp="everyone"/>
                             <w:r>
-                              <w:rPr>
-                                <w:sz w:val="20"/>
-                                <w:szCs w:val="20"/>
-                              </w:rPr>
-                              <w:t xml:space="preserve">   </w:t>
-                            </w:r>
-                            <w:r>
-                              <w:t>0.336</w:t>
+                              <w:t>400 mV</w:t>
                             </w:r>
                             <w:r>
                               <w:rPr>
@@ -4492,14 +4385,7 @@
                       </w:pPr>
                       <w:permStart w:id="1001207228" w:edGrp="everyone"/>
                       <w:r>
-                        <w:rPr>
-                          <w:sz w:val="20"/>
-                          <w:szCs w:val="20"/>
-                        </w:rPr>
-                        <w:t xml:space="preserve">   </w:t>
-                      </w:r>
-                      <w:r>
-                        <w:t>0.336</w:t>
+                        <w:t>400 mV</w:t>
                       </w:r>
                       <w:r>
                         <w:rPr>
@@ -4791,17 +4677,17 @@
                                 <w:sz w:val="20"/>
                                 <w:szCs w:val="20"/>
                               </w:rPr>
-                              <w:t xml:space="preserve">  </w:t>
+                              <w:t xml:space="preserve"> </w:t>
                             </w:r>
                             <w:r>
-                              <w:t>0.672</w:t>
+                              <w:t>400 mV</w:t>
                             </w:r>
                             <w:r>
                               <w:rPr>
                                 <w:sz w:val="20"/>
                                 <w:szCs w:val="20"/>
                               </w:rPr>
-                              <w:t xml:space="preserve">      </w:t>
+                              <w:t xml:space="preserve">    </w:t>
                             </w:r>
                             <w:permEnd w:id="728116521"/>
                           </w:p>
@@ -4841,17 +4727,17 @@
                           <w:sz w:val="20"/>
                           <w:szCs w:val="20"/>
                         </w:rPr>
-                        <w:t xml:space="preserve">  </w:t>
+                        <w:t xml:space="preserve"> </w:t>
                       </w:r>
                       <w:r>
-                        <w:t>0.672</w:t>
+                        <w:t>400 mV</w:t>
                       </w:r>
                       <w:r>
                         <w:rPr>
                           <w:sz w:val="20"/>
                           <w:szCs w:val="20"/>
                         </w:rPr>
-                        <w:t xml:space="preserve">      </w:t>
+                        <w:t xml:space="preserve">    </w:t>
                       </w:r>
                       <w:permEnd w:id="728116521"/>
                     </w:p>
@@ -4923,27 +4809,14 @@
                             </w:pPr>
                             <w:permStart w:id="359553757" w:edGrp="everyone"/>
                             <w:r>
-                              <w:rPr>
-                                <w:sz w:val="20"/>
-                                <w:szCs w:val="20"/>
-                              </w:rPr>
-                              <w:t xml:space="preserve">   </w:t>
-                            </w:r>
-                            <w:r>
-                              <w:t>1.47</w:t>
-                            </w:r>
-                            <w:r>
-                              <w:t>1e</w:t>
-                            </w:r>
-                            <w:r>
-                              <w:t>-7</w:t>
+                              <w:t>20 uA</w:t>
                             </w:r>
                             <w:r>
                               <w:rPr>
                                 <w:sz w:val="20"/>
                                 <w:szCs w:val="20"/>
                               </w:rPr>
-                              <w:t xml:space="preserve">     </w:t>
+                              <w:t xml:space="preserve">  </w:t>
                             </w:r>
                             <w:permEnd w:id="359553757"/>
                           </w:p>
@@ -4979,27 +4852,14 @@
                       </w:pPr>
                       <w:permStart w:id="359553757" w:edGrp="everyone"/>
                       <w:r>
-                        <w:rPr>
-                          <w:sz w:val="20"/>
-                          <w:szCs w:val="20"/>
-                        </w:rPr>
-                        <w:t xml:space="preserve">   </w:t>
-                      </w:r>
-                      <w:r>
-                        <w:t>1.47</w:t>
-                      </w:r>
-                      <w:r>
-                        <w:t>1e</w:t>
-                      </w:r>
-                      <w:r>
-                        <w:t>-7</w:t>
+                        <w:t>20 uA</w:t>
                       </w:r>
                       <w:r>
                         <w:rPr>
                           <w:sz w:val="20"/>
                           <w:szCs w:val="20"/>
                         </w:rPr>
-                        <w:t xml:space="preserve">     </w:t>
+                        <w:t xml:space="preserve">  </w:t>
                       </w:r>
                       <w:permEnd w:id="359553757"/>
                     </w:p>
@@ -5078,7 +4938,7 @@
                               <w:t xml:space="preserve">  </w:t>
                             </w:r>
                             <w:r>
-                              <w:t>0.764</w:t>
+                              <w:t>700 mV</w:t>
                             </w:r>
                             <w:r>
                               <w:rPr>
@@ -5128,7 +4988,7 @@
                         <w:t xml:space="preserve">  </w:t>
                       </w:r>
                       <w:r>
-                        <w:t>0.764</w:t>
+                        <w:t>700 mV</w:t>
                       </w:r>
                       <w:r>
                         <w:rPr>
@@ -6379,7 +6239,17 @@
                 <w:sz w:val="18"/>
                 <w:szCs w:val="18"/>
               </w:rPr>
-              <w:t xml:space="preserve">        </w:t>
+              <w:t xml:space="preserve"> </w:t>
+            </w:r>
+            <w:r>
+              <w:t>10.08</w:t>
+            </w:r>
+            <w:r>
+              <w:rPr>
+                <w:sz w:val="18"/>
+                <w:szCs w:val="18"/>
+              </w:rPr>
+              <w:t xml:space="preserve">       </w:t>
             </w:r>
             <w:permEnd w:id="997138755"/>
           </w:p>
@@ -6405,7 +6275,17 @@
                 <w:sz w:val="18"/>
                 <w:szCs w:val="18"/>
               </w:rPr>
-              <w:t xml:space="preserve">        </w:t>
+              <w:t xml:space="preserve"> </w:t>
+            </w:r>
+            <w:r>
+              <w:t>1e3</w:t>
+            </w:r>
+            <w:r>
+              <w:rPr>
+                <w:sz w:val="18"/>
+                <w:szCs w:val="18"/>
+              </w:rPr>
+              <w:t xml:space="preserve">       </w:t>
             </w:r>
             <w:permEnd w:id="930756809"/>
           </w:p>
@@ -6431,7 +6311,17 @@
                 <w:sz w:val="18"/>
                 <w:szCs w:val="18"/>
               </w:rPr>
-              <w:t xml:space="preserve">        </w:t>
+              <w:t xml:space="preserve"> </w:t>
+            </w:r>
+            <w:r>
+              <w:t>1.0</w:t>
+            </w:r>
+            <w:r>
+              <w:rPr>
+                <w:sz w:val="18"/>
+                <w:szCs w:val="18"/>
+              </w:rPr>
+              <w:t xml:space="preserve">       </w:t>
             </w:r>
             <w:permEnd w:id="716382007"/>
           </w:p>
@@ -6457,7 +6347,17 @@
                 <w:sz w:val="18"/>
                 <w:szCs w:val="18"/>
               </w:rPr>
-              <w:t xml:space="preserve">        </w:t>
+              <w:t xml:space="preserve"> </w:t>
+            </w:r>
+            <w:r>
+              <w:t>0.31355</w:t>
+            </w:r>
+            <w:r>
+              <w:rPr>
+                <w:sz w:val="18"/>
+                <w:szCs w:val="18"/>
+              </w:rPr>
+              <w:t xml:space="preserve">       </w:t>
             </w:r>
             <w:permEnd w:id="622413519"/>
           </w:p>
@@ -6483,7 +6383,17 @@
                 <w:sz w:val="18"/>
                 <w:szCs w:val="18"/>
               </w:rPr>
-              <w:t xml:space="preserve">        </w:t>
+              <w:t xml:space="preserve"> </w:t>
+            </w:r>
+            <w:r>
+              <w:t>9.28e-6</w:t>
+            </w:r>
+            <w:r>
+              <w:rPr>
+                <w:sz w:val="18"/>
+                <w:szCs w:val="18"/>
+              </w:rPr>
+              <w:t xml:space="preserve">       </w:t>
             </w:r>
             <w:permEnd w:id="612202464"/>
           </w:p>
@@ -6509,7 +6419,17 @@
                 <w:sz w:val="18"/>
                 <w:szCs w:val="18"/>
               </w:rPr>
-              <w:t xml:space="preserve">        </w:t>
+              <w:t xml:space="preserve"> </w:t>
+            </w:r>
+            <w:r>
+              <w:t>388e-9</w:t>
+            </w:r>
+            <w:r>
+              <w:rPr>
+                <w:sz w:val="18"/>
+                <w:szCs w:val="18"/>
+              </w:rPr>
+              <w:t xml:space="preserve">       </w:t>
             </w:r>
             <w:permEnd w:id="2889065"/>
           </w:p>
@@ -6561,7 +6481,17 @@
                 <w:sz w:val="18"/>
                 <w:szCs w:val="18"/>
               </w:rPr>
-              <w:t xml:space="preserve">        </w:t>
+              <w:t xml:space="preserve"> </w:t>
+            </w:r>
+            <w:r>
+              <w:t>0.19677</w:t>
+            </w:r>
+            <w:r>
+              <w:rPr>
+                <w:sz w:val="18"/>
+                <w:szCs w:val="18"/>
+              </w:rPr>
+              <w:t xml:space="preserve">       </w:t>
             </w:r>
             <w:permEnd w:id="1507402122"/>
           </w:p>
@@ -6587,7 +6517,17 @@
                 <w:sz w:val="18"/>
                 <w:szCs w:val="18"/>
               </w:rPr>
-              <w:t xml:space="preserve">        </w:t>
+              <w:t xml:space="preserve"> </w:t>
+            </w:r>
+            <w:r>
+              <w:t>0.4</w:t>
+            </w:r>
+            <w:r>
+              <w:rPr>
+                <w:sz w:val="18"/>
+                <w:szCs w:val="18"/>
+              </w:rPr>
+              <w:t xml:space="preserve">       </w:t>
             </w:r>
             <w:permEnd w:id="140773959"/>
           </w:p>
@@ -6642,7 +6582,17 @@
                 <w:sz w:val="18"/>
                 <w:szCs w:val="18"/>
               </w:rPr>
-              <w:t xml:space="preserve">        </w:t>
+              <w:t xml:space="preserve"> </w:t>
+            </w:r>
+            <w:r>
+              <w:t>10.08</w:t>
+            </w:r>
+            <w:r>
+              <w:rPr>
+                <w:sz w:val="18"/>
+                <w:szCs w:val="18"/>
+              </w:rPr>
+              <w:t xml:space="preserve">       </w:t>
             </w:r>
             <w:permEnd w:id="172768540"/>
           </w:p>
@@ -6664,11 +6614,7 @@
             </w:pPr>
             <w:permStart w:id="1896487186" w:edGrp="everyone"/>
             <w:r>
-              <w:rPr>
-                <w:sz w:val="18"/>
-                <w:szCs w:val="18"/>
-              </w:rPr>
-              <w:t xml:space="preserve">        </w:t>
+              <w:t>1e3</w:t>
             </w:r>
             <w:permEnd w:id="1896487186"/>
           </w:p>
@@ -6690,11 +6636,7 @@
             </w:pPr>
             <w:permStart w:id="670786243" w:edGrp="everyone"/>
             <w:r>
-              <w:rPr>
-                <w:sz w:val="18"/>
-                <w:szCs w:val="18"/>
-              </w:rPr>
-              <w:t xml:space="preserve">        </w:t>
+              <w:t>1.09</w:t>
             </w:r>
             <w:permEnd w:id="670786243"/>
           </w:p>
@@ -6716,11 +6658,7 @@
             </w:pPr>
             <w:permStart w:id="1231385642" w:edGrp="everyone"/>
             <w:r>
-              <w:rPr>
-                <w:sz w:val="18"/>
-                <w:szCs w:val="18"/>
-              </w:rPr>
-              <w:t xml:space="preserve">        </w:t>
+              <w:t>0.31355</w:t>
             </w:r>
             <w:permEnd w:id="1231385642"/>
           </w:p>
@@ -6742,11 +6680,7 @@
             </w:pPr>
             <w:permStart w:id="1305965781" w:edGrp="everyone"/>
             <w:r>
-              <w:rPr>
-                <w:sz w:val="18"/>
-                <w:szCs w:val="18"/>
-              </w:rPr>
-              <w:t xml:space="preserve">        </w:t>
+              <w:t>9.28e-6</w:t>
             </w:r>
             <w:permEnd w:id="1305965781"/>
           </w:p>
@@ -6768,11 +6702,7 @@
             </w:pPr>
             <w:permStart w:id="1694835472" w:edGrp="everyone"/>
             <w:r>
-              <w:rPr>
-                <w:sz w:val="18"/>
-                <w:szCs w:val="18"/>
-              </w:rPr>
-              <w:t xml:space="preserve">        </w:t>
+              <w:t>388e-9</w:t>
             </w:r>
             <w:permEnd w:id="1694835472"/>
           </w:p>
@@ -6820,11 +6750,7 @@
             </w:pPr>
             <w:permStart w:id="2128892089" w:edGrp="everyone"/>
             <w:r>
-              <w:rPr>
-                <w:sz w:val="18"/>
-                <w:szCs w:val="18"/>
-              </w:rPr>
-              <w:t xml:space="preserve">        </w:t>
+              <w:t>0.19677</w:t>
             </w:r>
             <w:permEnd w:id="2128892089"/>
           </w:p>
@@ -6846,11 +6772,7 @@
             </w:pPr>
             <w:permStart w:id="820017928" w:edGrp="everyone"/>
             <w:r>
-              <w:rPr>
-                <w:sz w:val="18"/>
-                <w:szCs w:val="18"/>
-              </w:rPr>
-              <w:t xml:space="preserve">        </w:t>
+              <w:t>0.4</w:t>
             </w:r>
             <w:permEnd w:id="820017928"/>
           </w:p>
@@ -6901,11 +6823,7 @@
             </w:pPr>
             <w:permStart w:id="792008796" w:edGrp="everyone"/>
             <w:r>
-              <w:rPr>
-                <w:sz w:val="18"/>
-                <w:szCs w:val="18"/>
-              </w:rPr>
-              <w:t xml:space="preserve">        </w:t>
+              <w:t>91.5e-3</w:t>
             </w:r>
             <w:permEnd w:id="792008796"/>
           </w:p>
@@ -6927,11 +6845,7 @@
             </w:pPr>
             <w:permStart w:id="422276974" w:edGrp="everyone"/>
             <w:r>
-              <w:rPr>
-                <w:sz w:val="18"/>
-                <w:szCs w:val="18"/>
-              </w:rPr>
-              <w:t xml:space="preserve">        </w:t>
+              <w:t>1e3</w:t>
             </w:r>
             <w:permEnd w:id="422276974"/>
           </w:p>
@@ -6953,11 +6867,7 @@
             </w:pPr>
             <w:permStart w:id="2048556640" w:edGrp="everyone"/>
             <w:r>
-              <w:rPr>
-                <w:sz w:val="18"/>
-                <w:szCs w:val="18"/>
-              </w:rPr>
-              <w:t xml:space="preserve">        </w:t>
+              <w:t>1.09</w:t>
             </w:r>
             <w:permEnd w:id="2048556640"/>
           </w:p>
@@ -6979,11 +6889,7 @@
             </w:pPr>
             <w:permStart w:id="196421447" w:edGrp="everyone"/>
             <w:r>
-              <w:rPr>
-                <w:sz w:val="18"/>
-                <w:szCs w:val="18"/>
-              </w:rPr>
-              <w:t xml:space="preserve">        </w:t>
+              <w:t>0.31355</w:t>
             </w:r>
             <w:permEnd w:id="196421447"/>
           </w:p>
@@ -7005,11 +6911,7 @@
             </w:pPr>
             <w:permStart w:id="753821933" w:edGrp="everyone"/>
             <w:r>
-              <w:rPr>
-                <w:sz w:val="18"/>
-                <w:szCs w:val="18"/>
-              </w:rPr>
-              <w:t xml:space="preserve">        </w:t>
+              <w:t>9.28</w:t>
             </w:r>
             <w:permEnd w:id="753821933"/>
           </w:p>
@@ -11772,31 +11674,7 @@
                       <w:rPr>
                         <w:rFonts w:ascii="Cambria Math" w:eastAsia="Calibri" w:hAnsi="Cambria Math" w:cs="Times New Roman"/>
                       </w:rPr>
-                      <m:t>in</m:t>
-                    </m:r>
-                    <m:r>
-                      <w:rPr>
-                        <w:rFonts w:ascii="Cambria Math" w:eastAsia="Calibri" w:hAnsi="Cambria Math" w:cs="Times New Roman"/>
-                      </w:rPr>
-                      <m:t>,</m:t>
-                    </m:r>
-                    <m:r>
-                      <w:rPr>
-                        <w:rFonts w:ascii="Cambria Math" w:eastAsia="Calibri" w:hAnsi="Cambria Math" w:cs="Times New Roman"/>
-                      </w:rPr>
-                      <m:t>cm</m:t>
-                    </m:r>
-                    <m:r>
-                      <w:rPr>
-                        <w:rFonts w:ascii="Cambria Math" w:eastAsia="Calibri" w:hAnsi="Cambria Math" w:cs="Times New Roman"/>
-                      </w:rPr>
-                      <m:t>,</m:t>
-                    </m:r>
-                    <m:r>
-                      <w:rPr>
-                        <w:rFonts w:ascii="Cambria Math" w:eastAsia="Calibri" w:hAnsi="Cambria Math" w:cs="Times New Roman"/>
-                      </w:rPr>
-                      <m:t>max</m:t>
+                      <m:t>in,cm,max</m:t>
                     </m:r>
                   </m:sub>
                 </m:sSub>
@@ -11828,31 +11706,7 @@
                       <w:rPr>
                         <w:rFonts w:ascii="Cambria Math" w:eastAsia="Calibri" w:hAnsi="Cambria Math" w:cs="Times New Roman"/>
                       </w:rPr>
-                      <m:t>in</m:t>
-                    </m:r>
-                    <m:r>
-                      <w:rPr>
-                        <w:rFonts w:ascii="Cambria Math" w:eastAsia="Calibri" w:hAnsi="Cambria Math" w:cs="Times New Roman"/>
-                      </w:rPr>
-                      <m:t>,</m:t>
-                    </m:r>
-                    <m:r>
-                      <w:rPr>
-                        <w:rFonts w:ascii="Cambria Math" w:eastAsia="Calibri" w:hAnsi="Cambria Math" w:cs="Times New Roman"/>
-                      </w:rPr>
-                      <m:t>cm</m:t>
-                    </m:r>
-                    <m:r>
-                      <w:rPr>
-                        <w:rFonts w:ascii="Cambria Math" w:eastAsia="Calibri" w:hAnsi="Cambria Math" w:cs="Times New Roman"/>
-                      </w:rPr>
-                      <m:t>,</m:t>
-                    </m:r>
-                    <m:r>
-                      <w:rPr>
-                        <w:rFonts w:ascii="Cambria Math" w:eastAsia="Calibri" w:hAnsi="Cambria Math" w:cs="Times New Roman"/>
-                      </w:rPr>
-                      <m:t>min</m:t>
+                      <m:t>in,cm,min</m:t>
                     </m:r>
                   </m:sub>
                 </m:sSub>
@@ -12018,19 +11872,7 @@
                       <w:rPr>
                         <w:rFonts w:ascii="Cambria Math" w:eastAsia="Calibri" w:hAnsi="Cambria Math" w:cs="Times New Roman"/>
                       </w:rPr>
-                      <m:t>out</m:t>
-                    </m:r>
-                    <m:r>
-                      <w:rPr>
-                        <w:rFonts w:ascii="Cambria Math" w:eastAsia="Calibri" w:hAnsi="Cambria Math" w:cs="Times New Roman"/>
-                      </w:rPr>
-                      <m:t>,</m:t>
-                    </m:r>
-                    <m:r>
-                      <w:rPr>
-                        <w:rFonts w:ascii="Cambria Math" w:eastAsia="Calibri" w:hAnsi="Cambria Math" w:cs="Times New Roman"/>
-                      </w:rPr>
-                      <m:t>max</m:t>
+                      <m:t>out,max</m:t>
                     </m:r>
                   </m:sub>
                 </m:sSub>
@@ -12062,19 +11904,7 @@
                       <w:rPr>
                         <w:rFonts w:ascii="Cambria Math" w:eastAsia="Calibri" w:hAnsi="Cambria Math" w:cs="Times New Roman"/>
                       </w:rPr>
-                      <m:t>out</m:t>
-                    </m:r>
-                    <m:r>
-                      <w:rPr>
-                        <w:rFonts w:ascii="Cambria Math" w:eastAsia="Calibri" w:hAnsi="Cambria Math" w:cs="Times New Roman"/>
-                      </w:rPr>
-                      <m:t>,</m:t>
-                    </m:r>
-                    <m:r>
-                      <w:rPr>
-                        <w:rFonts w:ascii="Cambria Math" w:eastAsia="Calibri" w:hAnsi="Cambria Math" w:cs="Times New Roman"/>
-                      </w:rPr>
-                      <m:t>min</m:t>
+                      <m:t>out,min</m:t>
                     </m:r>
                   </m:sub>
                 </m:sSub>
@@ -12387,19 +12217,7 @@
                         <w:rPr>
                           <w:rFonts w:ascii="Cambria Math" w:hAnsi="Cambria Math"/>
                         </w:rPr>
-                        <m:t>out</m:t>
-                      </m:r>
-                      <m:r>
-                        <w:rPr>
-                          <w:rFonts w:ascii="Cambria Math" w:hAnsi="Cambria Math"/>
-                        </w:rPr>
-                        <m:t>,</m:t>
-                      </m:r>
-                      <m:r>
-                        <w:rPr>
-                          <w:rFonts w:ascii="Cambria Math" w:hAnsi="Cambria Math"/>
-                        </w:rPr>
-                        <m:t>eq</m:t>
+                        <m:t>out,eq</m:t>
                       </m:r>
                     </m:sub>
                     <m:sup>
@@ -12669,12 +12487,12 @@
       <w:permEnd w:id="623606886"/>
     </w:p>
     <w:sectPr>
-      <w:headerReference w:type="even" r:id="rId17"/>
-      <w:headerReference w:type="default" r:id="rId18"/>
-      <w:footerReference w:type="even" r:id="rId19"/>
-      <w:footerReference w:type="default" r:id="rId20"/>
-      <w:headerReference w:type="first" r:id="rId21"/>
-      <w:footerReference w:type="first" r:id="rId22"/>
+      <w:headerReference w:type="even" r:id="rId16"/>
+      <w:headerReference w:type="default" r:id="rId17"/>
+      <w:footerReference w:type="even" r:id="rId18"/>
+      <w:footerReference w:type="default" r:id="rId19"/>
+      <w:headerReference w:type="first" r:id="rId20"/>
+      <w:footerReference w:type="first" r:id="rId21"/>
       <w:pgSz w:w="11907" w:h="16840" w:code="9"/>
       <w:pgMar w:top="1134" w:right="1134" w:bottom="1134" w:left="1134" w:header="709" w:footer="709" w:gutter="0"/>
       <w:cols w:space="708"/>
@@ -18640,21 +18458,10 @@
 </file>
 
 <file path=customXml/item1.xml><?xml version="1.0" encoding="utf-8"?>
-<p:properties xmlns:p="http://schemas.microsoft.com/office/2006/metadata/properties" xmlns:xsi="http://www.w3.org/2001/XMLSchema-instance" xmlns:pc="http://schemas.microsoft.com/office/infopath/2007/PartnerControls">
-  <documentManagement/>
-</p:properties>
+<b:Sources xmlns:b="http://schemas.openxmlformats.org/officeDocument/2006/bibliography" xmlns="http://schemas.openxmlformats.org/officeDocument/2006/bibliography" SelectedStyle="\APASixthEditionOfficeOnline.xsl" StyleName="APA" Version="6"/>
 </file>
 
 <file path=customXml/item2.xml><?xml version="1.0" encoding="utf-8"?>
-<?mso-contentType ?>
-<FormTemplates xmlns="http://schemas.microsoft.com/sharepoint/v3/contenttype/forms">
-  <Display>DocumentLibraryForm</Display>
-  <Edit>DocumentLibraryForm</Edit>
-  <New>DocumentLibraryForm</New>
-</FormTemplates>
-</file>
-
-<file path=customXml/item3.xml><?xml version="1.0" encoding="utf-8"?>
 <ct:contentTypeSchema xmlns:ct="http://schemas.microsoft.com/office/2006/metadata/contentType" xmlns:ma="http://schemas.microsoft.com/office/2006/metadata/properties/metaAttributes" ct:_="" ma:_="" ma:contentTypeName="Document" ma:contentTypeID="0x01010038458B1FDCC4944A8E629A093FC770BC" ma:contentTypeVersion="12" ma:contentTypeDescription="Een nieuw document maken." ma:contentTypeScope="" ma:versionID="bc0a5bf8b3807476036917aafdccc5ba">
   <xsd:schema xmlns:xsd="http://www.w3.org/2001/XMLSchema" xmlns:xs="http://www.w3.org/2001/XMLSchema" xmlns:p="http://schemas.microsoft.com/office/2006/metadata/properties" xmlns:ns3="8c7c6347-dfc0-4410-915e-5c937a030984" xmlns:ns4="f930bca4-bb60-43b7-83d4-bc799a0ba3a0" targetNamespace="http://schemas.microsoft.com/office/2006/metadata/properties" ma:root="true" ma:fieldsID="d1929b1187d304f3b8f4569f1928a345" ns3:_="" ns4:_="">
     <xsd:import namespace="8c7c6347-dfc0-4410-915e-5c937a030984"/>
@@ -18871,28 +18678,30 @@
 </ct:contentTypeSchema>
 </file>
 
+<file path=customXml/item3.xml><?xml version="1.0" encoding="utf-8"?>
+<?mso-contentType ?>
+<FormTemplates xmlns="http://schemas.microsoft.com/sharepoint/v3/contenttype/forms">
+  <Display>DocumentLibraryForm</Display>
+  <Edit>DocumentLibraryForm</Edit>
+  <New>DocumentLibraryForm</New>
+</FormTemplates>
+</file>
+
 <file path=customXml/item4.xml><?xml version="1.0" encoding="utf-8"?>
-<b:Sources xmlns:b="http://schemas.openxmlformats.org/officeDocument/2006/bibliography" xmlns="http://schemas.openxmlformats.org/officeDocument/2006/bibliography" SelectedStyle="\APASixthEditionOfficeOnline.xsl" StyleName="APA" Version="6"/>
+<p:properties xmlns:p="http://schemas.microsoft.com/office/2006/metadata/properties" xmlns:xsi="http://www.w3.org/2001/XMLSchema-instance" xmlns:pc="http://schemas.microsoft.com/office/infopath/2007/PartnerControls">
+  <documentManagement/>
+</p:properties>
 </file>
 
 <file path=customXml/itemProps1.xml><?xml version="1.0" encoding="utf-8"?>
-<ds:datastoreItem xmlns:ds="http://schemas.openxmlformats.org/officeDocument/2006/customXml" ds:itemID="{06B5C313-7037-4850-8AF9-D63E1B9A00D7}">
+<ds:datastoreItem xmlns:ds="http://schemas.openxmlformats.org/officeDocument/2006/customXml" ds:itemID="{5B53D04B-1760-4096-8C7C-E990A300728D}">
   <ds:schemaRefs>
-    <ds:schemaRef ds:uri="http://schemas.microsoft.com/office/2006/metadata/properties"/>
-    <ds:schemaRef ds:uri="http://schemas.microsoft.com/office/infopath/2007/PartnerControls"/>
+    <ds:schemaRef ds:uri="http://schemas.openxmlformats.org/officeDocument/2006/bibliography"/>
   </ds:schemaRefs>
 </ds:datastoreItem>
 </file>
 
 <file path=customXml/itemProps2.xml><?xml version="1.0" encoding="utf-8"?>
-<ds:datastoreItem xmlns:ds="http://schemas.openxmlformats.org/officeDocument/2006/customXml" ds:itemID="{33507AE7-966E-4D7C-A3CC-23D0D25B6C04}">
-  <ds:schemaRefs>
-    <ds:schemaRef ds:uri="http://schemas.microsoft.com/sharepoint/v3/contenttype/forms"/>
-  </ds:schemaRefs>
-</ds:datastoreItem>
-</file>
-
-<file path=customXml/itemProps3.xml><?xml version="1.0" encoding="utf-8"?>
 <ds:datastoreItem xmlns:ds="http://schemas.openxmlformats.org/officeDocument/2006/customXml" ds:itemID="{5EFE935A-8021-4E2C-99FF-BD7199224576}">
   <ds:schemaRefs>
     <ds:schemaRef ds:uri="http://schemas.microsoft.com/office/2006/metadata/contentType"/>
@@ -18911,10 +18720,19 @@
 </ds:datastoreItem>
 </file>
 
+<file path=customXml/itemProps3.xml><?xml version="1.0" encoding="utf-8"?>
+<ds:datastoreItem xmlns:ds="http://schemas.openxmlformats.org/officeDocument/2006/customXml" ds:itemID="{33507AE7-966E-4D7C-A3CC-23D0D25B6C04}">
+  <ds:schemaRefs>
+    <ds:schemaRef ds:uri="http://schemas.microsoft.com/sharepoint/v3/contenttype/forms"/>
+  </ds:schemaRefs>
+</ds:datastoreItem>
+</file>
+
 <file path=customXml/itemProps4.xml><?xml version="1.0" encoding="utf-8"?>
-<ds:datastoreItem xmlns:ds="http://schemas.openxmlformats.org/officeDocument/2006/customXml" ds:itemID="{5B53D04B-1760-4096-8C7C-E990A300728D}">
+<ds:datastoreItem xmlns:ds="http://schemas.openxmlformats.org/officeDocument/2006/customXml" ds:itemID="{06B5C313-7037-4850-8AF9-D63E1B9A00D7}">
   <ds:schemaRefs>
-    <ds:schemaRef ds:uri="http://schemas.openxmlformats.org/officeDocument/2006/bibliography"/>
+    <ds:schemaRef ds:uri="http://schemas.microsoft.com/office/2006/metadata/properties"/>
+    <ds:schemaRef ds:uri="http://schemas.microsoft.com/office/infopath/2007/PartnerControls"/>
   </ds:schemaRefs>
 </ds:datastoreItem>
 </file>
</xml_diff>